<commit_message>
Update Day 2 - Lab Solutions.docx
</commit_message>
<xml_diff>
--- a/Rohitkaran Solutions/Day 2 - Lab Solutions.docx
+++ b/Rohitkaran Solutions/Day 2 - Lab Solutions.docx
@@ -16215,60 +16215,48 @@
         <w:rPr>
           <w:rtl w:val="0"/>
         </w:rPr>
-      </w:r>
-    </w:p>
-    <w:p>
-      <w:pPr>
-        <w:spacing w:after="0" w:line="240" w:lineRule="auto"/>
-        <w:rPr/>
-      </w:pPr>
-      <w:r>
-        <w:rPr>
-          <w:rtl w:val="0"/>
-        </w:rPr>
-        <w:tab/>
-        <w:t xml:space="preserve">public static int a;</w:t>
-      </w:r>
-    </w:p>
-    <w:p>
-      <w:pPr>
-        <w:spacing w:after="0" w:line="240" w:lineRule="auto"/>
-        <w:rPr/>
-      </w:pPr>
-      <w:r>
-        <w:rPr>
-          <w:rtl w:val="0"/>
-        </w:rPr>
-        <w:tab/>
-        <w:t xml:space="preserve">{</w:t>
-      </w:r>
-    </w:p>
-    <w:p>
-      <w:pPr>
-        <w:spacing w:after="0" w:line="240" w:lineRule="auto"/>
-        <w:rPr/>
-      </w:pPr>
-      <w:r>
-        <w:rPr>
-          <w:rtl w:val="0"/>
-        </w:rPr>
-        <w:tab/>
-        <w:tab/>
-        <w:t xml:space="preserve">System.out.println("Getting Initialized");</w:t>
-      </w:r>
-    </w:p>
-    <w:p>
-      <w:pPr>
-        <w:spacing w:after="0" w:line="240" w:lineRule="auto"/>
-        <w:rPr/>
-      </w:pPr>
-      <w:r>
-        <w:rPr>
-          <w:rtl w:val="0"/>
-        </w:rPr>
-        <w:tab/>
-        <w:tab/>
-        <w:t xml:space="preserve">System.out.println("It runs here before before class is loaded.");</w:t>
+        <w:tab/>
+      </w:r>
+    </w:p>
+    <w:p>
+      <w:pPr>
+        <w:spacing w:after="0" w:line="240" w:lineRule="auto"/>
+        <w:rPr/>
+      </w:pPr>
+      <w:r>
+        <w:rPr>
+          <w:rtl w:val="0"/>
+        </w:rPr>
+        <w:tab/>
+        <w:t xml:space="preserve">public static void main(String[] args) {</w:t>
+      </w:r>
+    </w:p>
+    <w:p>
+      <w:pPr>
+        <w:spacing w:after="0" w:line="240" w:lineRule="auto"/>
+        <w:rPr/>
+      </w:pPr>
+      <w:r>
+        <w:rPr>
+          <w:rtl w:val="0"/>
+        </w:rPr>
+        <w:tab/>
+        <w:tab/>
+        <w:t xml:space="preserve">// TODO Auto-generated method stub</w:t>
+      </w:r>
+    </w:p>
+    <w:p>
+      <w:pPr>
+        <w:spacing w:after="0" w:line="240" w:lineRule="auto"/>
+        <w:rPr/>
+      </w:pPr>
+      <w:r>
+        <w:rPr>
+          <w:rtl w:val="0"/>
+        </w:rPr>
+        <w:tab/>
+        <w:tab/>
+        <w:t xml:space="preserve">System.out.println("Class loading.......");</w:t>
       </w:r>
     </w:p>
     <w:p>
@@ -16305,21 +16293,48 @@
           <w:rtl w:val="0"/>
         </w:rPr>
         <w:tab/>
-        <w:t xml:space="preserve">Computer(){</w:t>
-      </w:r>
-    </w:p>
-    <w:p>
-      <w:pPr>
-        <w:spacing w:after="0" w:line="240" w:lineRule="auto"/>
-        <w:rPr/>
-      </w:pPr>
-      <w:r>
-        <w:rPr>
-          <w:rtl w:val="0"/>
-        </w:rPr>
-        <w:tab/>
-        <w:tab/>
-        <w:t xml:space="preserve">this.a = 10;</w:t>
+        <w:t xml:space="preserve">public static Computer computer;</w:t>
+      </w:r>
+    </w:p>
+    <w:p>
+      <w:pPr>
+        <w:spacing w:after="0" w:line="240" w:lineRule="auto"/>
+        <w:rPr/>
+      </w:pPr>
+      <w:r>
+        <w:rPr>
+          <w:rtl w:val="0"/>
+        </w:rPr>
+        <w:tab/>
+        <w:t xml:space="preserve">static{</w:t>
+      </w:r>
+    </w:p>
+    <w:p>
+      <w:pPr>
+        <w:spacing w:after="0" w:line="240" w:lineRule="auto"/>
+        <w:rPr/>
+      </w:pPr>
+      <w:r>
+        <w:rPr>
+          <w:rtl w:val="0"/>
+        </w:rPr>
+        <w:tab/>
+        <w:tab/>
+        <w:t xml:space="preserve">System.out.println("Computer class loaded.");</w:t>
+      </w:r>
+    </w:p>
+    <w:p>
+      <w:pPr>
+        <w:spacing w:after="0" w:line="240" w:lineRule="auto"/>
+        <w:rPr/>
+      </w:pPr>
+      <w:r>
+        <w:rPr>
+          <w:rtl w:val="0"/>
+        </w:rPr>
+        <w:tab/>
+        <w:tab/>
+        <w:t xml:space="preserve">computer = new Computer();</w:t>
       </w:r>
     </w:p>
     <w:p>
@@ -16344,73 +16359,6 @@
         <w:rPr>
           <w:rtl w:val="0"/>
         </w:rPr>
-      </w:r>
-    </w:p>
-    <w:p>
-      <w:pPr>
-        <w:spacing w:after="0" w:line="240" w:lineRule="auto"/>
-        <w:rPr/>
-      </w:pPr>
-      <w:r>
-        <w:rPr>
-          <w:rtl w:val="0"/>
-        </w:rPr>
-        <w:tab/>
-        <w:t xml:space="preserve">public static void main(String[] args) {</w:t>
-      </w:r>
-    </w:p>
-    <w:p>
-      <w:pPr>
-        <w:spacing w:after="0" w:line="240" w:lineRule="auto"/>
-        <w:rPr/>
-      </w:pPr>
-      <w:r>
-        <w:rPr>
-          <w:rtl w:val="0"/>
-        </w:rPr>
-        <w:tab/>
-        <w:tab/>
-        <w:t xml:space="preserve">// TODO Auto-generated method stub</w:t>
-      </w:r>
-    </w:p>
-    <w:p>
-      <w:pPr>
-        <w:spacing w:after="0" w:line="240" w:lineRule="auto"/>
-        <w:rPr/>
-      </w:pPr>
-      <w:r>
-        <w:rPr>
-          <w:rtl w:val="0"/>
-        </w:rPr>
-        <w:tab/>
-        <w:tab/>
-        <w:t xml:space="preserve">Computer obj = new Computer();</w:t>
-      </w:r>
-    </w:p>
-    <w:p>
-      <w:pPr>
-        <w:spacing w:after="0" w:line="240" w:lineRule="auto"/>
-        <w:rPr/>
-      </w:pPr>
-      <w:r>
-        <w:rPr>
-          <w:rtl w:val="0"/>
-        </w:rPr>
-        <w:tab/>
-        <w:tab/>
-        <w:t xml:space="preserve">System.out.println(obj.a);</w:t>
-      </w:r>
-    </w:p>
-    <w:p>
-      <w:pPr>
-        <w:spacing w:after="0" w:line="240" w:lineRule="auto"/>
-        <w:rPr/>
-      </w:pPr>
-      <w:r>
-        <w:rPr>
-          <w:rtl w:val="0"/>
-        </w:rPr>
-        <w:tab/>
         <w:t xml:space="preserve">}</w:t>
       </w:r>
     </w:p>
@@ -16434,7 +16382,6 @@
         <w:rPr>
           <w:rtl w:val="0"/>
         </w:rPr>
-        <w:t xml:space="preserve">}</w:t>
       </w:r>
     </w:p>
     <w:p>

</xml_diff>